<commit_message>
Updated Northeastern Email - Resume
</commit_message>
<xml_diff>
--- a/documents/resume_nu.docx
+++ b/documents/resume_nu.docx
@@ -39,7 +39,49 @@
                 <w:sz w:val="18"/>
                 <w:szCs w:val="18"/>
               </w:rPr>
-              <w:t>+1-8572609294</w:t>
+              <w:t>+1-</w:t>
+            </w:r>
+            <w:r>
+              <w:rPr>
+                <w:sz w:val="18"/>
+                <w:szCs w:val="18"/>
+              </w:rPr>
+              <w:t>(</w:t>
+            </w:r>
+            <w:r>
+              <w:rPr>
+                <w:sz w:val="18"/>
+                <w:szCs w:val="18"/>
+              </w:rPr>
+              <w:t>857</w:t>
+            </w:r>
+            <w:r>
+              <w:rPr>
+                <w:sz w:val="18"/>
+                <w:szCs w:val="18"/>
+              </w:rPr>
+              <w:t>)-</w:t>
+            </w:r>
+            <w:r>
+              <w:rPr>
+                <w:sz w:val="18"/>
+                <w:szCs w:val="18"/>
+              </w:rPr>
+              <w:t>260</w:t>
+            </w:r>
+            <w:r>
+              <w:rPr>
+                <w:sz w:val="18"/>
+                <w:szCs w:val="18"/>
+              </w:rPr>
+              <w:t>-</w:t>
+            </w:r>
+            <w:r>
+              <w:rPr>
+                <w:sz w:val="18"/>
+                <w:szCs w:val="18"/>
+              </w:rPr>
+              <w:t>9294</w:t>
             </w:r>
           </w:p>
         </w:tc>
@@ -850,7 +892,71 @@
                 <w:sz w:val="20"/>
                 <w:szCs w:val="20"/>
               </w:rPr>
-              <w:t>Predicted Next Best Action for a coupon generator application using K-Means Clustering with an accuracy of 61 %.</w:t>
+              <w:t>Predicted Next Best Action for a</w:t>
+            </w:r>
+            <w:r>
+              <w:rPr>
+                <w:rFonts w:ascii="Calibri" w:hAnsi="Calibri" w:cs="Calibri"/>
+                <w:sz w:val="20"/>
+                <w:szCs w:val="20"/>
+              </w:rPr>
+              <w:t>n</w:t>
+            </w:r>
+            <w:r>
+              <w:rPr>
+                <w:rFonts w:ascii="Calibri" w:hAnsi="Calibri" w:cs="Calibri"/>
+                <w:sz w:val="20"/>
+                <w:szCs w:val="20"/>
+              </w:rPr>
+              <w:t xml:space="preserve"> </w:t>
+            </w:r>
+            <w:r>
+              <w:rPr>
+                <w:rFonts w:ascii="Calibri" w:hAnsi="Calibri" w:cs="Calibri"/>
+                <w:sz w:val="20"/>
+                <w:szCs w:val="20"/>
+              </w:rPr>
+              <w:t>Offer</w:t>
+            </w:r>
+            <w:r>
+              <w:rPr>
+                <w:rFonts w:ascii="Calibri" w:hAnsi="Calibri" w:cs="Calibri"/>
+                <w:sz w:val="20"/>
+                <w:szCs w:val="20"/>
+              </w:rPr>
+              <w:t xml:space="preserve"> </w:t>
+            </w:r>
+            <w:r>
+              <w:rPr>
+                <w:rFonts w:ascii="Calibri" w:hAnsi="Calibri" w:cs="Calibri"/>
+                <w:sz w:val="20"/>
+                <w:szCs w:val="20"/>
+              </w:rPr>
+              <w:t>G</w:t>
+            </w:r>
+            <w:r>
+              <w:rPr>
+                <w:rFonts w:ascii="Calibri" w:hAnsi="Calibri" w:cs="Calibri"/>
+                <w:sz w:val="20"/>
+                <w:szCs w:val="20"/>
+              </w:rPr>
+              <w:t>enerator using K-Means Clustering with a 61 %</w:t>
+            </w:r>
+            <w:r>
+              <w:rPr>
+                <w:rFonts w:ascii="Calibri" w:hAnsi="Calibri" w:cs="Calibri"/>
+                <w:sz w:val="20"/>
+                <w:szCs w:val="20"/>
+              </w:rPr>
+              <w:t xml:space="preserve"> average chance of achieving the intents</w:t>
+            </w:r>
+            <w:r>
+              <w:rPr>
+                <w:rFonts w:ascii="Calibri" w:hAnsi="Calibri" w:cs="Calibri"/>
+                <w:sz w:val="20"/>
+                <w:szCs w:val="20"/>
+              </w:rPr>
+              <w:t>.</w:t>
             </w:r>
           </w:p>
           <w:p>
@@ -1152,15 +1258,7 @@
                 <w:sz w:val="20"/>
                 <w:szCs w:val="20"/>
               </w:rPr>
-              <w:t>Automated resume matching process</w:t>
-            </w:r>
-            <w:r>
-              <w:rPr>
-                <w:rFonts w:ascii="Calibri" w:hAnsi="Calibri" w:cs="Calibri"/>
-                <w:sz w:val="20"/>
-                <w:szCs w:val="20"/>
-              </w:rPr>
-              <w:t xml:space="preserve"> using an NLP model and decreased the time spent by recruiting by approximately 80 %.</w:t>
+              <w:t>Automated resume matching process using a word count model and decreased the time spent by recruiting by ~ 80 %.</w:t>
             </w:r>
           </w:p>
           <w:p>

</xml_diff>